<commit_message>
AT2 Portfolio Task4 added
</commit_message>
<xml_diff>
--- a/HL_C-INT-IoT-P-AT2-POR-Task-4/HL_C-INT-IOT-P-AT2-POR-Task-4.docx
+++ b/HL_C-INT-IoT-P-AT2-POR-Task-4/HL_C-INT-IOT-P-AT2-POR-Task-4.docx
@@ -445,23 +445,7 @@
                 <w:rFonts w:cstheme="minorHAnsi"/>
                 <w:color w:val="000000"/>
               </w:rPr>
-              <w:t xml:space="preserve">Raspberry Pi with </w:t>
-            </w:r>
-            <w:proofErr w:type="spellStart"/>
-            <w:r>
-              <w:rPr>
-                <w:rFonts w:cstheme="minorHAnsi"/>
-                <w:color w:val="000000"/>
-              </w:rPr>
-              <w:t>SenseHat</w:t>
-            </w:r>
-            <w:proofErr w:type="spellEnd"/>
-            <w:r>
-              <w:rPr>
-                <w:rFonts w:cstheme="minorHAnsi"/>
-                <w:color w:val="000000"/>
-              </w:rPr>
-              <w:t xml:space="preserve"> or other IoT devices, like Arduino Uno or ESP32</w:t>
+              <w:t>Raspberry Pi with SenseHat or other IoT devices, like Arduino Uno or ESP32</w:t>
             </w:r>
           </w:p>
           <w:p>
@@ -516,17 +500,8 @@
                 <w:rFonts w:cstheme="minorHAnsi"/>
                 <w:color w:val="000000"/>
               </w:rPr>
-              <w:t xml:space="preserve">as </w:t>
+              <w:t>as supplied</w:t>
             </w:r>
-            <w:proofErr w:type="gramStart"/>
-            <w:r>
-              <w:rPr>
-                <w:rFonts w:cstheme="minorHAnsi"/>
-                <w:color w:val="000000"/>
-              </w:rPr>
-              <w:t>supplied</w:t>
-            </w:r>
-            <w:proofErr w:type="gramEnd"/>
           </w:p>
           <w:p/>
           <w:p>
@@ -1630,13 +1605,8 @@
                     <w:cnfStyle w:val="000000000000" w:firstRow="0" w:lastRow="0" w:firstColumn="0" w:lastColumn="0" w:oddVBand="0" w:evenVBand="0" w:oddHBand="0" w:evenHBand="0" w:firstRowFirstColumn="0" w:firstRowLastColumn="0" w:lastRowFirstColumn="0" w:lastRowLastColumn="0"/>
                   </w:pPr>
                   <w:r>
-                    <w:t xml:space="preserve">Prepare the </w:t>
-                  </w:r>
-                  <w:proofErr w:type="gramStart"/>
-                  <w:r>
-                    <w:t>environment</w:t>
-                  </w:r>
-                  <w:proofErr w:type="gramEnd"/>
+                    <w:t>Prepare the environment</w:t>
+                  </w:r>
                 </w:p>
                 <w:p>
                   <w:pPr>
@@ -1846,8 +1816,8 @@
                     <w:tblLook w:val="0680" w:firstRow="0" w:lastRow="0" w:firstColumn="1" w:lastColumn="0" w:noHBand="1" w:noVBand="1"/>
                   </w:tblPr>
                   <w:tblGrid>
-                    <w:gridCol w:w="1825"/>
-                    <w:gridCol w:w="6385"/>
+                    <w:gridCol w:w="1818"/>
+                    <w:gridCol w:w="6392"/>
                   </w:tblGrid>
                   <w:tr>
                     <w:tc>
@@ -1874,7 +1844,6 @@
                             <w:lang w:eastAsia="ko-KR"/>
                           </w:rPr>
                         </w:pPr>
-                        <w:proofErr w:type="spellStart"/>
                         <w:r>
                           <w:rPr>
                             <w:rFonts w:eastAsiaTheme="minorEastAsia" w:hint="eastAsia"/>
@@ -1889,7 +1858,6 @@
                           </w:rPr>
                           <w:t>inroof</w:t>
                         </w:r>
-                        <w:proofErr w:type="spellEnd"/>
                       </w:p>
                     </w:tc>
                   </w:tr>
@@ -1923,13 +1891,7 @@
                             <w:rFonts w:eastAsiaTheme="minorEastAsia" w:hint="eastAsia"/>
                             <w:lang w:eastAsia="ko-KR"/>
                           </w:rPr>
-                          <w:t>Feed me</w:t>
-                        </w:r>
-                        <w:r>
-                          <w:rPr>
-                            <w:noProof/>
-                          </w:rPr>
-                          <w:t xml:space="preserve"> </w:t>
+                          <w:t>intermediate-iot-portfolio</w:t>
                         </w:r>
                       </w:p>
                     </w:tc>
@@ -2017,10 +1979,10 @@
                   </w:pPr>
                   <w:r>
                     <w:drawing>
-                      <wp:inline distT="0" distB="0" distL="0" distR="0" wp14:anchorId="7811842B" wp14:editId="5CA531AE">
-                        <wp:extent cx="5177188" cy="5924542"/>
-                        <wp:effectExtent l="0" t="0" r="4445" b="635"/>
-                        <wp:docPr id="403754545" name="그림 1"/>
+                      <wp:inline distT="0" distB="0" distL="0" distR="0" wp14:anchorId="36C734E2" wp14:editId="05FF9A21">
+                        <wp:extent cx="5208611" cy="5937531"/>
+                        <wp:effectExtent l="0" t="0" r="0" b="6350"/>
+                        <wp:docPr id="2107423587" name="그림 1"/>
                         <wp:cNvGraphicFramePr>
                           <a:graphicFrameLocks xmlns:a="http://schemas.openxmlformats.org/drawingml/2006/main" noChangeAspect="1"/>
                         </wp:cNvGraphicFramePr>
@@ -2028,7 +1990,7 @@
                           <a:graphicData uri="http://schemas.openxmlformats.org/drawingml/2006/picture">
                             <pic:pic xmlns:pic="http://schemas.openxmlformats.org/drawingml/2006/picture">
                               <pic:nvPicPr>
-                                <pic:cNvPr id="403754545" name=""/>
+                                <pic:cNvPr id="2107423587" name=""/>
                                 <pic:cNvPicPr/>
                               </pic:nvPicPr>
                               <pic:blipFill>
@@ -2040,7 +2002,7 @@
                               <pic:spPr>
                                 <a:xfrm>
                                   <a:off x="0" y="0"/>
-                                  <a:ext cx="5184119" cy="5932474"/>
+                                  <a:ext cx="5222738" cy="5953635"/>
                                 </a:xfrm>
                                 <a:prstGeom prst="rect">
                                   <a:avLst/>
@@ -2190,28 +2152,15 @@
                     <w:cnfStyle w:val="000000100000" w:firstRow="0" w:lastRow="0" w:firstColumn="0" w:lastColumn="0" w:oddVBand="0" w:evenVBand="0" w:oddHBand="1" w:evenHBand="0" w:firstRowFirstColumn="0" w:firstRowLastColumn="0" w:lastRowFirstColumn="0" w:lastRowLastColumn="0"/>
                   </w:pPr>
                   <w:r>
-                    <w:t xml:space="preserve">Prepare the </w:t>
-                  </w:r>
-                  <w:proofErr w:type="gramStart"/>
-                  <w:r>
-                    <w:t>program</w:t>
-                  </w:r>
-                  <w:proofErr w:type="gramEnd"/>
-                </w:p>
-                <w:p>
-                  <w:pPr>
-                    <w:cnfStyle w:val="000000100000" w:firstRow="0" w:lastRow="0" w:firstColumn="0" w:lastColumn="0" w:oddVBand="0" w:evenVBand="0" w:oddHBand="1" w:evenHBand="0" w:firstRowFirstColumn="0" w:firstRowLastColumn="0" w:lastRowFirstColumn="0" w:lastRowLastColumn="0"/>
-                  </w:pPr>
-                  <w:r>
-                    <w:t xml:space="preserve">You will need to prepare your program to use </w:t>
-                  </w:r>
-                  <w:proofErr w:type="spellStart"/>
-                  <w:r>
-                    <w:t>WiFi</w:t>
-                  </w:r>
-                  <w:proofErr w:type="spellEnd"/>
-                  <w:r>
-                    <w:t xml:space="preserve"> and MQTT. For that purpose, it will need to include the relevant header files. </w:t>
+                    <w:t>Prepare the program</w:t>
+                  </w:r>
+                </w:p>
+                <w:p>
+                  <w:pPr>
+                    <w:cnfStyle w:val="000000100000" w:firstRow="0" w:lastRow="0" w:firstColumn="0" w:lastColumn="0" w:oddVBand="0" w:evenVBand="0" w:oddHBand="1" w:evenHBand="0" w:firstRowFirstColumn="0" w:firstRowLastColumn="0" w:lastRowFirstColumn="0" w:lastRowLastColumn="0"/>
+                  </w:pPr>
+                  <w:r>
+                    <w:t xml:space="preserve">You will need to prepare your program to use WiFi and MQTT. For that purpose, it will need to include the relevant header files. </w:t>
                   </w:r>
                 </w:p>
                 <w:p>
@@ -2365,13 +2314,8 @@
                     <w:cnfStyle w:val="000000000000" w:firstRow="0" w:lastRow="0" w:firstColumn="0" w:lastColumn="0" w:oddVBand="0" w:evenVBand="0" w:oddHBand="0" w:evenHBand="0" w:firstRowFirstColumn="0" w:firstRowLastColumn="0" w:lastRowFirstColumn="0" w:lastRowLastColumn="0"/>
                   </w:pPr>
                   <w:r>
-                    <w:t xml:space="preserve">Screenshot(s) of the source file and </w:t>
-                  </w:r>
-                  <w:proofErr w:type="gramStart"/>
-                  <w:r>
-                    <w:t>compilation</w:t>
-                  </w:r>
-                  <w:proofErr w:type="gramEnd"/>
+                    <w:t>Screenshot(s) of the source file and compilation</w:t>
+                  </w:r>
                 </w:p>
                 <w:p>
                   <w:pPr>
@@ -2566,14 +2510,12 @@
                   <w:r>
                     <w:t>Instead, you will create a separate configuration file (</w:t>
                   </w:r>
-                  <w:proofErr w:type="spellStart"/>
                   <w:r>
                     <w:rPr>
                       <w:rStyle w:val="InlineCode"/>
                     </w:rPr>
                     <w:t>config.h</w:t>
                   </w:r>
-                  <w:proofErr w:type="spellEnd"/>
                   <w:r>
                     <w:t xml:space="preserve">), that should </w:t>
                   </w:r>
@@ -2589,11 +2531,7 @@
                     <w:cnfStyle w:val="000000100000" w:firstRow="0" w:lastRow="0" w:firstColumn="0" w:lastColumn="0" w:oddVBand="0" w:evenVBand="0" w:oddHBand="1" w:evenHBand="0" w:firstRowFirstColumn="0" w:firstRowLastColumn="0" w:lastRowFirstColumn="0" w:lastRowLastColumn="0"/>
                   </w:pPr>
                   <w:r>
-                    <w:t xml:space="preserve">You may even decide to add </w:t>
-                  </w:r>
-                  <w:proofErr w:type="gramStart"/>
-                  <w:r>
-                    <w:t xml:space="preserve">the </w:t>
+                    <w:t xml:space="preserve">You may even decide to add the </w:t>
                   </w:r>
                   <w:r>
                     <w:rPr>
@@ -2601,7 +2539,6 @@
                     </w:rPr>
                     <w:t>.gitignore</w:t>
                   </w:r>
-                  <w:proofErr w:type="gramEnd"/>
                   <w:r>
                     <w:t xml:space="preserve"> file in the appropriate folder to ignore the configuration file. That way you won’t even commit it accidentally.</w:t>
                   </w:r>
@@ -2648,15 +2585,7 @@
                     <w:cnfStyle w:val="000000100000" w:firstRow="0" w:lastRow="0" w:firstColumn="0" w:lastColumn="0" w:oddVBand="0" w:evenVBand="0" w:oddHBand="1" w:evenHBand="0" w:firstRowFirstColumn="0" w:firstRowLastColumn="0" w:lastRowFirstColumn="0" w:lastRowLastColumn="0"/>
                   </w:pPr>
                   <w:r>
-                    <w:t xml:space="preserve">Create a new file called </w:t>
-                  </w:r>
-                  <w:proofErr w:type="spellStart"/>
-                  <w:r>
-                    <w:t>Config.h</w:t>
-                  </w:r>
-                  <w:proofErr w:type="spellEnd"/>
-                  <w:r>
-                    <w:t>. Please note that AIO is short for Adafruit IO.</w:t>
+                    <w:t>Create a new file called Config.h. Please note that AIO is short for Adafruit IO.</w:t>
                   </w:r>
                 </w:p>
                 <w:p>
@@ -3299,23 +3228,7 @@
                     <w:cnfStyle w:val="000000100000" w:firstRow="0" w:lastRow="0" w:firstColumn="0" w:lastColumn="0" w:oddVBand="0" w:evenVBand="0" w:oddHBand="1" w:evenHBand="0" w:firstRowFirstColumn="0" w:firstRowLastColumn="0" w:lastRowFirstColumn="0" w:lastRowLastColumn="0"/>
                   </w:pPr>
                   <w:r>
-                    <w:t xml:space="preserve">Save this video as AT2-T4-05-XXX.mp4 (mp4, </w:t>
-                  </w:r>
-                  <w:proofErr w:type="spellStart"/>
-                  <w:r>
-                    <w:t>vog</w:t>
-                  </w:r>
-                  <w:proofErr w:type="spellEnd"/>
-                  <w:r>
-                    <w:t xml:space="preserve">, </w:t>
-                  </w:r>
-                  <w:proofErr w:type="spellStart"/>
-                  <w:r>
-                    <w:t>avi</w:t>
-                  </w:r>
-                  <w:proofErr w:type="spellEnd"/>
-                  <w:r>
-                    <w:t xml:space="preserve"> or similar allowed). Replace XXX with your initials.</w:t>
+                    <w:t>Save this video as AT2-T4-05-XXX.mp4 (mp4, vog, avi or similar allowed). Replace XXX with your initials.</w:t>
                   </w:r>
                 </w:p>
                 <w:p>
@@ -3412,13 +3325,8 @@
                     <w:cnfStyle w:val="000000100000" w:firstRow="0" w:lastRow="0" w:firstColumn="0" w:lastColumn="0" w:oddVBand="0" w:evenVBand="0" w:oddHBand="1" w:evenHBand="0" w:firstRowFirstColumn="0" w:firstRowLastColumn="0" w:lastRowFirstColumn="0" w:lastRowLastColumn="0"/>
                   </w:pPr>
                   <w:r>
-                    <w:t xml:space="preserve">Create Zip </w:t>
-                  </w:r>
-                  <w:proofErr w:type="gramStart"/>
-                  <w:r>
-                    <w:t>v5</w:t>
-                  </w:r>
-                  <w:proofErr w:type="gramEnd"/>
+                    <w:t>Create Zip v5</w:t>
+                  </w:r>
                 </w:p>
                 <w:p>
                   <w:pPr>
@@ -3486,54 +3394,46 @@
                     <w:t>s</w:t>
                   </w:r>
                   <w:r>
-                    <w:t xml:space="preserve"> the purpose of </w:t>
-                  </w:r>
-                  <w:proofErr w:type="spellStart"/>
-                  <w:r>
+                    <w:t xml:space="preserve"> the purpose of wifi_connect?</w:t>
+                  </w:r>
+                </w:p>
+                <w:p>
+                  <w:pPr>
+                    <w:cnfStyle w:val="000000000000" w:firstRow="0" w:lastRow="0" w:firstColumn="0" w:lastColumn="0" w:oddVBand="0" w:evenVBand="0" w:oddHBand="0" w:evenHBand="0" w:firstRowFirstColumn="0" w:firstRowLastColumn="0" w:lastRowFirstColumn="0" w:lastRowLastColumn="0"/>
+                    <w:rPr>
+                      <w:rStyle w:val="af2"/>
+                    </w:rPr>
+                  </w:pPr>
+                  <w:r>
+                    <w:rPr>
+                      <w:rStyle w:val="af2"/>
+                    </w:rPr>
+                    <w:t xml:space="preserve">In your own words, what does the function </w:t>
+                  </w:r>
+                  <w:r>
+                    <w:rPr>
+                      <w:rStyle w:val="InlineCode"/>
+                    </w:rPr>
                     <w:t>wifi_connect</w:t>
                   </w:r>
-                  <w:proofErr w:type="spellEnd"/>
-                  <w:r>
-                    <w:t>?</w:t>
-                  </w:r>
-                </w:p>
-                <w:p>
-                  <w:pPr>
-                    <w:cnfStyle w:val="000000000000" w:firstRow="0" w:lastRow="0" w:firstColumn="0" w:lastColumn="0" w:oddVBand="0" w:evenVBand="0" w:oddHBand="0" w:evenHBand="0" w:firstRowFirstColumn="0" w:firstRowLastColumn="0" w:lastRowFirstColumn="0" w:lastRowLastColumn="0"/>
+                  <w:r>
                     <w:rPr>
                       <w:rStyle w:val="af2"/>
                     </w:rPr>
-                  </w:pPr>
-                  <w:r>
+                    <w:t xml:space="preserve"> do? </w:t>
+                  </w:r>
+                </w:p>
+                <w:p>
+                  <w:pPr>
+                    <w:cnfStyle w:val="000000000000" w:firstRow="0" w:lastRow="0" w:firstColumn="0" w:lastColumn="0" w:oddVBand="0" w:evenVBand="0" w:oddHBand="0" w:evenHBand="0" w:firstRowFirstColumn="0" w:firstRowLastColumn="0" w:lastRowFirstColumn="0" w:lastRowLastColumn="0"/>
                     <w:rPr>
                       <w:rStyle w:val="af2"/>
                     </w:rPr>
-                    <w:t xml:space="preserve">In your own words, what does the function </w:t>
-                  </w:r>
-                  <w:r>
-                    <w:rPr>
-                      <w:rStyle w:val="InlineCode"/>
-                    </w:rPr>
-                    <w:t>wifi_connect</w:t>
-                  </w:r>
+                  </w:pPr>
                   <w:r>
                     <w:rPr>
                       <w:rStyle w:val="af2"/>
                     </w:rPr>
-                    <w:t xml:space="preserve"> do? </w:t>
-                  </w:r>
-                </w:p>
-                <w:p>
-                  <w:pPr>
-                    <w:cnfStyle w:val="000000000000" w:firstRow="0" w:lastRow="0" w:firstColumn="0" w:lastColumn="0" w:oddVBand="0" w:evenVBand="0" w:oddHBand="0" w:evenHBand="0" w:firstRowFirstColumn="0" w:firstRowLastColumn="0" w:lastRowFirstColumn="0" w:lastRowLastColumn="0"/>
-                    <w:rPr>
-                      <w:rStyle w:val="af2"/>
-                    </w:rPr>
-                  </w:pPr>
-                  <w:r>
-                    <w:rPr>
-                      <w:rStyle w:val="af2"/>
-                    </w:rPr>
                     <w:t>1-5 sentences, code allowed.</w:t>
                   </w:r>
                 </w:p>
@@ -3545,7 +3445,183 @@
                 <w:p>
                   <w:pPr>
                     <w:cnfStyle w:val="000000000000" w:firstRow="0" w:lastRow="0" w:firstColumn="0" w:lastColumn="0" w:oddVBand="0" w:evenVBand="0" w:oddHBand="0" w:evenHBand="0" w:firstRowFirstColumn="0" w:firstRowLastColumn="0" w:lastRowFirstColumn="0" w:lastRowLastColumn="0"/>
-                  </w:pPr>
+                    <w:rPr>
+                      <w:rFonts w:eastAsiaTheme="minorEastAsia"/>
+                      <w:lang w:eastAsia="ko-KR"/>
+                    </w:rPr>
+                  </w:pPr>
+                  <w:r>
+                    <w:drawing>
+                      <wp:inline distT="0" distB="0" distL="0" distR="0" wp14:anchorId="70F0A662" wp14:editId="214C3175">
+                        <wp:extent cx="2648198" cy="1999524"/>
+                        <wp:effectExtent l="0" t="0" r="0" b="1270"/>
+                        <wp:docPr id="696293019" name="그림 1"/>
+                        <wp:cNvGraphicFramePr>
+                          <a:graphicFrameLocks xmlns:a="http://schemas.openxmlformats.org/drawingml/2006/main" noChangeAspect="1"/>
+                        </wp:cNvGraphicFramePr>
+                        <a:graphic xmlns:a="http://schemas.openxmlformats.org/drawingml/2006/main">
+                          <a:graphicData uri="http://schemas.openxmlformats.org/drawingml/2006/picture">
+                            <pic:pic xmlns:pic="http://schemas.openxmlformats.org/drawingml/2006/picture">
+                              <pic:nvPicPr>
+                                <pic:cNvPr id="696293019" name=""/>
+                                <pic:cNvPicPr/>
+                              </pic:nvPicPr>
+                              <pic:blipFill>
+                                <a:blip r:embed="rId24"/>
+                                <a:stretch>
+                                  <a:fillRect/>
+                                </a:stretch>
+                              </pic:blipFill>
+                              <pic:spPr>
+                                <a:xfrm>
+                                  <a:off x="0" y="0"/>
+                                  <a:ext cx="2655358" cy="2004930"/>
+                                </a:xfrm>
+                                <a:prstGeom prst="rect">
+                                  <a:avLst/>
+                                </a:prstGeom>
+                              </pic:spPr>
+                            </pic:pic>
+                          </a:graphicData>
+                        </a:graphic>
+                      </wp:inline>
+                    </w:drawing>
+                  </w:r>
+                </w:p>
+                <w:p>
+                  <w:pPr>
+                    <w:cnfStyle w:val="000000000000" w:firstRow="0" w:lastRow="0" w:firstColumn="0" w:lastColumn="0" w:oddVBand="0" w:evenVBand="0" w:oddHBand="0" w:evenHBand="0" w:firstRowFirstColumn="0" w:firstRowLastColumn="0" w:lastRowFirstColumn="0" w:lastRowLastColumn="0"/>
+                    <w:rPr>
+                      <w:rFonts w:eastAsiaTheme="minorEastAsia" w:hint="eastAsia"/>
+                      <w:lang w:eastAsia="ko-KR"/>
+                    </w:rPr>
+                  </w:pPr>
+                  <w:r>
+                    <w:rPr>
+                      <w:rFonts w:eastAsiaTheme="minorEastAsia" w:hint="eastAsia"/>
+                      <w:lang w:eastAsia="ko-KR"/>
+                    </w:rPr>
+                    <w:t xml:space="preserve">The function </w:t>
+                  </w:r>
+                  <w:r>
+                    <w:rPr>
+                      <w:rFonts w:eastAsiaTheme="minorEastAsia"/>
+                      <w:lang w:eastAsia="ko-KR"/>
+                    </w:rPr>
+                    <w:t>‘</w:t>
+                  </w:r>
+                  <w:r>
+                    <w:rPr>
+                      <w:rFonts w:eastAsiaTheme="minorEastAsia" w:hint="eastAsia"/>
+                      <w:lang w:eastAsia="ko-KR"/>
+                    </w:rPr>
+                    <w:t>wifi_connect()</w:t>
+                  </w:r>
+                  <w:r>
+                    <w:rPr>
+                      <w:rFonts w:eastAsiaTheme="minorEastAsia"/>
+                      <w:lang w:eastAsia="ko-KR"/>
+                    </w:rPr>
+                    <w:t>’</w:t>
+                  </w:r>
+                  <w:r>
+                    <w:rPr>
+                      <w:rFonts w:eastAsiaTheme="minorEastAsia" w:hint="eastAsia"/>
+                      <w:lang w:eastAsia="ko-KR"/>
+                    </w:rPr>
+                    <w:t xml:space="preserve"> </w:t>
+                  </w:r>
+                  <w:r>
+                    <w:rPr>
+                      <w:rFonts w:eastAsiaTheme="minorEastAsia" w:hint="eastAsia"/>
+                      <w:lang w:eastAsia="ko-KR"/>
+                    </w:rPr>
+                    <w:t>establish a wifi connection using the provided credentials</w:t>
+                  </w:r>
+                  <w:r>
+                    <w:rPr>
+                      <w:rFonts w:eastAsiaTheme="minorEastAsia" w:hint="eastAsia"/>
+                      <w:lang w:eastAsia="ko-KR"/>
+                    </w:rPr>
+                    <w:t>,</w:t>
+                  </w:r>
+                  <w:r>
+                    <w:rPr>
+                      <w:rFonts w:eastAsiaTheme="minorEastAsia" w:hint="eastAsia"/>
+                      <w:lang w:eastAsia="ko-KR"/>
+                    </w:rPr>
+                    <w:t xml:space="preserve"> which </w:t>
+                  </w:r>
+                  <w:r>
+                    <w:rPr>
+                      <w:rFonts w:eastAsiaTheme="minorEastAsia" w:hint="eastAsia"/>
+                      <w:lang w:eastAsia="ko-KR"/>
+                    </w:rPr>
+                    <w:t xml:space="preserve">are </w:t>
+                  </w:r>
+                  <w:r>
+                    <w:rPr>
+                      <w:rFonts w:eastAsiaTheme="minorEastAsia"/>
+                      <w:lang w:eastAsia="ko-KR"/>
+                    </w:rPr>
+                    <w:t>‘</w:t>
+                  </w:r>
+                  <w:r>
+                    <w:rPr>
+                      <w:rFonts w:eastAsiaTheme="minorEastAsia" w:hint="eastAsia"/>
+                      <w:lang w:eastAsia="ko-KR"/>
+                    </w:rPr>
+                    <w:t>WIFI_SSID</w:t>
+                  </w:r>
+                  <w:r>
+                    <w:rPr>
+                      <w:rFonts w:eastAsiaTheme="minorEastAsia"/>
+                      <w:lang w:eastAsia="ko-KR"/>
+                    </w:rPr>
+                    <w:t>’</w:t>
+                  </w:r>
+                  <w:r>
+                    <w:rPr>
+                      <w:rFonts w:eastAsiaTheme="minorEastAsia" w:hint="eastAsia"/>
+                      <w:lang w:eastAsia="ko-KR"/>
+                    </w:rPr>
+                    <w:t xml:space="preserve"> and </w:t>
+                  </w:r>
+                  <w:r>
+                    <w:rPr>
+                      <w:rFonts w:eastAsiaTheme="minorEastAsia"/>
+                      <w:lang w:eastAsia="ko-KR"/>
+                    </w:rPr>
+                    <w:t>‘</w:t>
+                  </w:r>
+                  <w:r>
+                    <w:rPr>
+                      <w:rFonts w:eastAsiaTheme="minorEastAsia" w:hint="eastAsia"/>
+                      <w:lang w:eastAsia="ko-KR"/>
+                    </w:rPr>
+                    <w:t>WIFI_PASS</w:t>
+                  </w:r>
+                  <w:r>
+                    <w:rPr>
+                      <w:rFonts w:eastAsiaTheme="minorEastAsia"/>
+                      <w:lang w:eastAsia="ko-KR"/>
+                    </w:rPr>
+                    <w:t>’</w:t>
+                  </w:r>
+                  <w:r>
+                    <w:rPr>
+                      <w:rFonts w:eastAsiaTheme="minorEastAsia" w:hint="eastAsia"/>
+                      <w:lang w:eastAsia="ko-KR"/>
+                    </w:rPr>
+                    <w:t xml:space="preserve"> , and print out </w:t>
+                  </w:r>
+                  <w:r>
+                    <w:rPr>
+                      <w:rFonts w:eastAsiaTheme="minorEastAsia" w:hint="eastAsia"/>
+                      <w:lang w:eastAsia="ko-KR"/>
+                    </w:rPr>
+                    <w:t>the connection status, such as the SSID and IP address.</w:t>
+                  </w:r>
                 </w:p>
                 <w:p>
                   <w:pPr>
@@ -3637,7 +3713,151 @@
                 <w:p>
                   <w:pPr>
                     <w:cnfStyle w:val="000000100000" w:firstRow="0" w:lastRow="0" w:firstColumn="0" w:lastColumn="0" w:oddVBand="0" w:evenVBand="0" w:oddHBand="1" w:evenHBand="0" w:firstRowFirstColumn="0" w:firstRowLastColumn="0" w:lastRowFirstColumn="0" w:lastRowLastColumn="0"/>
-                  </w:pPr>
+                    <w:rPr>
+                      <w:rFonts w:eastAsiaTheme="minorEastAsia" w:hint="eastAsia"/>
+                      <w:lang w:eastAsia="ko-KR"/>
+                    </w:rPr>
+                  </w:pPr>
+                  <w:r>
+                    <w:rPr>
+                      <w:rFonts w:eastAsiaTheme="minorEastAsia" w:hint="eastAsia"/>
+                      <w:lang w:eastAsia="ko-KR"/>
+                    </w:rPr>
+                    <w:t>One obvious disadvantage</w:t>
+                  </w:r>
+                  <w:r>
+                    <w:rPr>
+                      <w:rFonts w:eastAsiaTheme="minorEastAsia" w:hint="eastAsia"/>
+                      <w:lang w:eastAsia="ko-KR"/>
+                    </w:rPr>
+                    <w:t xml:space="preserve"> </w:t>
+                  </w:r>
+                  <w:r>
+                    <w:rPr>
+                      <w:rFonts w:eastAsiaTheme="minorEastAsia" w:hint="eastAsia"/>
+                      <w:lang w:eastAsia="ko-KR"/>
+                    </w:rPr>
+                    <w:t>of</w:t>
+                  </w:r>
+                  <w:r>
+                    <w:rPr>
+                      <w:rFonts w:eastAsiaTheme="minorEastAsia" w:hint="eastAsia"/>
+                      <w:lang w:eastAsia="ko-KR"/>
+                    </w:rPr>
+                    <w:t xml:space="preserve"> </w:t>
+                  </w:r>
+                  <w:r>
+                    <w:rPr>
+                      <w:rFonts w:eastAsiaTheme="minorEastAsia" w:hint="eastAsia"/>
+                      <w:lang w:eastAsia="ko-KR"/>
+                    </w:rPr>
+                    <w:t xml:space="preserve">the </w:t>
+                  </w:r>
+                  <w:r>
+                    <w:rPr>
+                      <w:rFonts w:eastAsiaTheme="minorEastAsia"/>
+                      <w:lang w:eastAsia="ko-KR"/>
+                    </w:rPr>
+                    <w:t>‘</w:t>
+                  </w:r>
+                  <w:r>
+                    <w:rPr>
+                      <w:rFonts w:eastAsiaTheme="minorEastAsia" w:hint="eastAsia"/>
+                      <w:lang w:eastAsia="ko-KR"/>
+                    </w:rPr>
+                    <w:t>wifi_connect()</w:t>
+                  </w:r>
+                  <w:r>
+                    <w:rPr>
+                      <w:rFonts w:eastAsiaTheme="minorEastAsia"/>
+                      <w:lang w:eastAsia="ko-KR"/>
+                    </w:rPr>
+                    <w:t>’</w:t>
+                  </w:r>
+                  <w:r>
+                    <w:rPr>
+                      <w:rFonts w:eastAsiaTheme="minorEastAsia" w:hint="eastAsia"/>
+                      <w:lang w:eastAsia="ko-KR"/>
+                    </w:rPr>
+                    <w:t xml:space="preserve"> </w:t>
+                  </w:r>
+                  <w:r>
+                    <w:rPr>
+                      <w:rFonts w:eastAsiaTheme="minorEastAsia" w:hint="eastAsia"/>
+                      <w:lang w:eastAsia="ko-KR"/>
+                    </w:rPr>
+                    <w:t xml:space="preserve">is </w:t>
+                  </w:r>
+                  <w:r>
+                    <w:rPr>
+                      <w:rFonts w:eastAsiaTheme="minorEastAsia" w:hint="eastAsia"/>
+                      <w:lang w:eastAsia="ko-KR"/>
+                    </w:rPr>
+                    <w:t>that it blocks the execution of other code until the wifi connection is established.</w:t>
+                  </w:r>
+                  <w:r>
+                    <w:rPr>
+                      <w:rFonts w:eastAsiaTheme="minorEastAsia" w:hint="eastAsia"/>
+                      <w:lang w:eastAsia="ko-KR"/>
+                    </w:rPr>
+                    <w:t xml:space="preserve"> This code block </w:t>
+                  </w:r>
+                  <w:r>
+                    <w:rPr>
+                      <w:rFonts w:eastAsiaTheme="minorEastAsia" w:hint="eastAsia"/>
+                      <w:lang w:eastAsia="ko-KR"/>
+                    </w:rPr>
+                    <w:t xml:space="preserve">enters </w:t>
+                  </w:r>
+                  <w:r>
+                    <w:rPr>
+                      <w:rFonts w:eastAsiaTheme="minorEastAsia" w:hint="eastAsia"/>
+                      <w:lang w:eastAsia="ko-KR"/>
+                    </w:rPr>
+                    <w:t xml:space="preserve">the </w:t>
+                  </w:r>
+                  <w:r>
+                    <w:rPr>
+                      <w:rFonts w:eastAsiaTheme="minorEastAsia"/>
+                      <w:lang w:eastAsia="ko-KR"/>
+                    </w:rPr>
+                    <w:t>‘</w:t>
+                  </w:r>
+                  <w:r>
+                    <w:rPr>
+                      <w:rFonts w:eastAsiaTheme="minorEastAsia" w:hint="eastAsia"/>
+                      <w:lang w:eastAsia="ko-KR"/>
+                    </w:rPr>
+                    <w:t>while loop</w:t>
+                  </w:r>
+                  <w:r>
+                    <w:rPr>
+                      <w:rFonts w:eastAsiaTheme="minorEastAsia"/>
+                      <w:lang w:eastAsia="ko-KR"/>
+                    </w:rPr>
+                    <w:t>’</w:t>
+                  </w:r>
+                  <w:r>
+                    <w:rPr>
+                      <w:rFonts w:eastAsiaTheme="minorEastAsia" w:hint="eastAsia"/>
+                      <w:lang w:eastAsia="ko-KR"/>
+                    </w:rPr>
+                    <w:t xml:space="preserve"> where it continuously checks the status of the wifi connection and print dots </w:t>
+                  </w:r>
+                  <w:r>
+                    <w:rPr>
+                      <w:rFonts w:eastAsiaTheme="minorEastAsia" w:hint="eastAsia"/>
+                      <w:lang w:eastAsia="ko-KR"/>
+                    </w:rPr>
+                    <w:t xml:space="preserve">to indicate the ongoing connection process. During this time, </w:t>
+                  </w:r>
+                  <w:r>
+                    <w:rPr>
+                      <w:rFonts w:eastAsiaTheme="minorEastAsia" w:hint="eastAsia"/>
+                      <w:lang w:eastAsia="ko-KR"/>
+                    </w:rPr>
+                    <w:t>it is not able to perform any other code.</w:t>
+                  </w:r>
                 </w:p>
                 <w:p>
                   <w:pPr>
@@ -4153,13 +4373,8 @@
                     <w:t>setup</w:t>
                   </w:r>
                   <w:r>
-                    <w:t xml:space="preserve"> function, change the line that </w:t>
-                  </w:r>
-                  <w:proofErr w:type="gramStart"/>
-                  <w:r>
-                    <w:t>says</w:t>
-                  </w:r>
-                  <w:proofErr w:type="gramEnd"/>
+                    <w:t xml:space="preserve"> function, change the line that says</w:t>
+                  </w:r>
                 </w:p>
                 <w:p>
                   <w:pPr>
@@ -4410,7 +4625,151 @@
                 <w:p>
                   <w:pPr>
                     <w:cnfStyle w:val="000000100000" w:firstRow="0" w:lastRow="0" w:firstColumn="0" w:lastColumn="0" w:oddVBand="0" w:evenVBand="0" w:oddHBand="1" w:evenHBand="0" w:firstRowFirstColumn="0" w:firstRowLastColumn="0" w:lastRowFirstColumn="0" w:lastRowLastColumn="0"/>
-                  </w:pPr>
+                    <w:rPr>
+                      <w:rFonts w:eastAsiaTheme="minorEastAsia" w:hint="eastAsia"/>
+                      <w:lang w:eastAsia="ko-KR"/>
+                    </w:rPr>
+                  </w:pPr>
+                  <w:r>
+                    <w:rPr>
+                      <w:rFonts w:eastAsiaTheme="minorEastAsia"/>
+                      <w:lang w:eastAsia="ko-KR"/>
+                    </w:rPr>
+                    <w:t>‘</w:t>
+                  </w:r>
+                  <w:r>
+                    <w:rPr>
+                      <w:rFonts w:eastAsiaTheme="minorEastAsia" w:hint="eastAsia"/>
+                      <w:lang w:eastAsia="ko-KR"/>
+                    </w:rPr>
+                    <w:t>m</w:t>
+                  </w:r>
+                  <w:r>
+                    <w:rPr>
+                      <w:rFonts w:eastAsiaTheme="minorEastAsia" w:hint="eastAsia"/>
+                      <w:lang w:eastAsia="ko-KR"/>
+                    </w:rPr>
+                    <w:t>qt</w:t>
+                  </w:r>
+                  <w:r>
+                    <w:rPr>
+                      <w:rFonts w:eastAsiaTheme="minorEastAsia" w:hint="eastAsia"/>
+                      <w:lang w:eastAsia="ko-KR"/>
+                    </w:rPr>
+                    <w:t>t_connect</w:t>
+                  </w:r>
+                  <w:r>
+                    <w:rPr>
+                      <w:rFonts w:eastAsiaTheme="minorEastAsia"/>
+                      <w:lang w:eastAsia="ko-KR"/>
+                    </w:rPr>
+                    <w:t>’</w:t>
+                  </w:r>
+                  <w:r>
+                    <w:rPr>
+                      <w:rFonts w:eastAsiaTheme="minorEastAsia" w:hint="eastAsia"/>
+                      <w:lang w:eastAsia="ko-KR"/>
+                    </w:rPr>
+                    <w:t xml:space="preserve"> function handles the connection to the MQTT broker by </w:t>
+                  </w:r>
+                  <w:r>
+                    <w:rPr>
+                      <w:rFonts w:eastAsiaTheme="minorEastAsia" w:hint="eastAsia"/>
+                      <w:lang w:eastAsia="ko-KR"/>
+                    </w:rPr>
+                    <w:t>continuously attempting to connect until successful or until it runs out of retries.</w:t>
+                  </w:r>
+                  <w:r>
+                    <w:rPr>
+                      <w:rFonts w:eastAsiaTheme="minorEastAsia" w:hint="eastAsia"/>
+                      <w:lang w:eastAsia="ko-KR"/>
+                    </w:rPr>
+                    <w:t xml:space="preserve"> </w:t>
+                  </w:r>
+                  <w:r>
+                    <w:rPr>
+                      <w:rFonts w:eastAsiaTheme="minorEastAsia" w:hint="eastAsia"/>
+                      <w:lang w:eastAsia="ko-KR"/>
+                    </w:rPr>
+                    <w:t xml:space="preserve">Also, it provides feedback on the connection status through serial </w:t>
+                  </w:r>
+                  <w:r>
+                    <w:rPr>
+                      <w:rFonts w:eastAsiaTheme="minorEastAsia" w:hint="eastAsia"/>
+                      <w:lang w:eastAsia="ko-KR"/>
+                    </w:rPr>
+                    <w:t xml:space="preserve">monitor output and return </w:t>
+                  </w:r>
+                  <w:r>
+                    <w:rPr>
+                      <w:rFonts w:eastAsiaTheme="minorEastAsia"/>
+                      <w:lang w:eastAsia="ko-KR"/>
+                    </w:rPr>
+                    <w:t>‘</w:t>
+                  </w:r>
+                  <w:r>
+                    <w:rPr>
+                      <w:rFonts w:eastAsiaTheme="minorEastAsia" w:hint="eastAsia"/>
+                      <w:lang w:eastAsia="ko-KR"/>
+                    </w:rPr>
+                    <w:t>true</w:t>
+                  </w:r>
+                  <w:r>
+                    <w:rPr>
+                      <w:rFonts w:eastAsiaTheme="minorEastAsia"/>
+                      <w:lang w:eastAsia="ko-KR"/>
+                    </w:rPr>
+                    <w:t>’</w:t>
+                  </w:r>
+                  <w:r>
+                    <w:rPr>
+                      <w:rFonts w:eastAsiaTheme="minorEastAsia" w:hint="eastAsia"/>
+                      <w:lang w:eastAsia="ko-KR"/>
+                    </w:rPr>
+                    <w:t xml:space="preserve"> if the connection is </w:t>
+                  </w:r>
+                  <w:r>
+                    <w:rPr>
+                      <w:rFonts w:eastAsiaTheme="minorEastAsia"/>
+                      <w:lang w:eastAsia="ko-KR"/>
+                    </w:rPr>
+                    <w:t>successful</w:t>
+                  </w:r>
+                  <w:r>
+                    <w:rPr>
+                      <w:rFonts w:eastAsiaTheme="minorEastAsia" w:hint="eastAsia"/>
+                      <w:lang w:eastAsia="ko-KR"/>
+                    </w:rPr>
+                    <w:t xml:space="preserve"> and </w:t>
+                  </w:r>
+                  <w:r>
+                    <w:rPr>
+                      <w:rFonts w:eastAsiaTheme="minorEastAsia"/>
+                      <w:lang w:eastAsia="ko-KR"/>
+                    </w:rPr>
+                    <w:t>‘</w:t>
+                  </w:r>
+                  <w:r>
+                    <w:rPr>
+                      <w:rFonts w:eastAsiaTheme="minorEastAsia" w:hint="eastAsia"/>
+                      <w:lang w:eastAsia="ko-KR"/>
+                    </w:rPr>
+                    <w:t>false</w:t>
+                  </w:r>
+                  <w:r>
+                    <w:rPr>
+                      <w:rFonts w:eastAsiaTheme="minorEastAsia"/>
+                      <w:lang w:eastAsia="ko-KR"/>
+                    </w:rPr>
+                    <w:t>’</w:t>
+                  </w:r>
+                  <w:r>
+                    <w:rPr>
+                      <w:rFonts w:eastAsiaTheme="minorEastAsia" w:hint="eastAsia"/>
+                      <w:lang w:eastAsia="ko-KR"/>
+                    </w:rPr>
+                    <w:t xml:space="preserve"> otherwise.</w:t>
+                  </w:r>
                 </w:p>
                 <w:p>
                   <w:pPr>
@@ -4488,7 +4847,186 @@
                 <w:p>
                   <w:pPr>
                     <w:cnfStyle w:val="000000000000" w:firstRow="0" w:lastRow="0" w:firstColumn="0" w:lastColumn="0" w:oddVBand="0" w:evenVBand="0" w:oddHBand="0" w:evenHBand="0" w:firstRowFirstColumn="0" w:firstRowLastColumn="0" w:lastRowFirstColumn="0" w:lastRowLastColumn="0"/>
-                  </w:pPr>
+                    <w:rPr>
+                      <w:rFonts w:eastAsiaTheme="minorEastAsia" w:hint="eastAsia"/>
+                      <w:lang w:eastAsia="ko-KR"/>
+                    </w:rPr>
+                  </w:pPr>
+                  <w:r>
+                    <w:rPr>
+                      <w:rFonts w:eastAsiaTheme="minorEastAsia"/>
+                      <w:lang w:eastAsia="ko-KR"/>
+                    </w:rPr>
+                    <w:t>‘</w:t>
+                  </w:r>
+                  <w:r>
+                    <w:rPr>
+                      <w:rFonts w:eastAsiaTheme="minorEastAsia" w:hint="eastAsia"/>
+                      <w:lang w:eastAsia="ko-KR"/>
+                    </w:rPr>
+                    <w:t>mqtt_</w:t>
+                  </w:r>
+                  <w:r>
+                    <w:rPr>
+                      <w:rFonts w:eastAsiaTheme="minorEastAsia" w:hint="eastAsia"/>
+                      <w:lang w:eastAsia="ko-KR"/>
+                    </w:rPr>
+                    <w:t>update</w:t>
+                  </w:r>
+                  <w:r>
+                    <w:rPr>
+                      <w:rFonts w:eastAsiaTheme="minorEastAsia"/>
+                      <w:lang w:eastAsia="ko-KR"/>
+                    </w:rPr>
+                    <w:t>’</w:t>
+                  </w:r>
+                  <w:r>
+                    <w:rPr>
+                      <w:rFonts w:eastAsiaTheme="minorEastAsia" w:hint="eastAsia"/>
+                      <w:lang w:eastAsia="ko-KR"/>
+                    </w:rPr>
+                    <w:t xml:space="preserve"> function </w:t>
+                  </w:r>
+                  <w:r>
+                    <w:rPr>
+                      <w:rFonts w:eastAsiaTheme="minorEastAsia" w:hint="eastAsia"/>
+                      <w:lang w:eastAsia="ko-KR"/>
+                    </w:rPr>
+                    <w:t>represents</w:t>
+                  </w:r>
+                  <w:r>
+                    <w:rPr>
+                      <w:rFonts w:eastAsiaTheme="minorEastAsia" w:hint="eastAsia"/>
+                      <w:lang w:eastAsia="ko-KR"/>
+                    </w:rPr>
+                    <w:t xml:space="preserve"> an improvement over the </w:t>
+                  </w:r>
+                  <w:r>
+                    <w:rPr>
+                      <w:rFonts w:eastAsiaTheme="minorEastAsia"/>
+                      <w:lang w:eastAsia="ko-KR"/>
+                    </w:rPr>
+                    <w:t>‘</w:t>
+                  </w:r>
+                  <w:r>
+                    <w:rPr>
+                      <w:rFonts w:eastAsiaTheme="minorEastAsia" w:hint="eastAsia"/>
+                      <w:lang w:eastAsia="ko-KR"/>
+                    </w:rPr>
+                    <w:t>wifi_connect</w:t>
+                  </w:r>
+                  <w:r>
+                    <w:rPr>
+                      <w:rFonts w:eastAsiaTheme="minorEastAsia"/>
+                      <w:lang w:eastAsia="ko-KR"/>
+                    </w:rPr>
+                    <w:t>’</w:t>
+                  </w:r>
+                  <w:r>
+                    <w:rPr>
+                      <w:rFonts w:eastAsiaTheme="minorEastAsia" w:hint="eastAsia"/>
+                      <w:lang w:eastAsia="ko-KR"/>
+                    </w:rPr>
+                    <w:t xml:space="preserve"> function by</w:t>
+                  </w:r>
+                  <w:r>
+                    <w:rPr>
+                      <w:rFonts w:eastAsiaTheme="minorEastAsia" w:hint="eastAsia"/>
+                      <w:lang w:eastAsia="ko-KR"/>
+                    </w:rPr>
+                    <w:t xml:space="preserve"> encapsulating the MQTT connection logic</w:t>
+                  </w:r>
+                  <w:r>
+                    <w:rPr>
+                      <w:rFonts w:eastAsiaTheme="minorEastAsia" w:hint="eastAsia"/>
+                      <w:lang w:eastAsia="ko-KR"/>
+                    </w:rPr>
+                    <w:t xml:space="preserve"> to</w:t>
+                  </w:r>
+                  <w:r>
+                    <w:rPr>
+                      <w:rFonts w:eastAsiaTheme="minorEastAsia" w:hint="eastAsia"/>
+                      <w:lang w:eastAsia="ko-KR"/>
+                    </w:rPr>
+                    <w:t xml:space="preserve"> mak</w:t>
+                  </w:r>
+                  <w:r>
+                    <w:rPr>
+                      <w:rFonts w:eastAsiaTheme="minorEastAsia" w:hint="eastAsia"/>
+                      <w:lang w:eastAsia="ko-KR"/>
+                    </w:rPr>
+                    <w:t>e</w:t>
+                  </w:r>
+                  <w:r>
+                    <w:rPr>
+                      <w:rFonts w:eastAsiaTheme="minorEastAsia" w:hint="eastAsia"/>
+                      <w:lang w:eastAsia="ko-KR"/>
+                    </w:rPr>
+                    <w:t xml:space="preserve"> </w:t>
+                  </w:r>
+                  <w:r>
+                    <w:rPr>
+                      <w:rFonts w:eastAsiaTheme="minorEastAsia" w:hint="eastAsia"/>
+                      <w:lang w:eastAsia="ko-KR"/>
+                    </w:rPr>
+                    <w:t xml:space="preserve">the code easier </w:t>
+                  </w:r>
+                  <w:r>
+                    <w:rPr>
+                      <w:rFonts w:eastAsiaTheme="minorEastAsia" w:hint="eastAsia"/>
+                      <w:lang w:eastAsia="ko-KR"/>
+                    </w:rPr>
+                    <w:t>for better understand</w:t>
+                  </w:r>
+                  <w:r>
+                    <w:rPr>
+                      <w:rFonts w:eastAsiaTheme="minorEastAsia" w:hint="eastAsia"/>
+                      <w:lang w:eastAsia="ko-KR"/>
+                    </w:rPr>
+                    <w:t>ing</w:t>
+                  </w:r>
+                  <w:r>
+                    <w:rPr>
+                      <w:rFonts w:eastAsiaTheme="minorEastAsia" w:hint="eastAsia"/>
+                      <w:lang w:eastAsia="ko-KR"/>
+                    </w:rPr>
+                    <w:t xml:space="preserve"> and maintaining</w:t>
+                  </w:r>
+                  <w:r>
+                    <w:rPr>
+                      <w:rFonts w:eastAsiaTheme="minorEastAsia" w:hint="eastAsia"/>
+                      <w:lang w:eastAsia="ko-KR"/>
+                    </w:rPr>
+                    <w:t xml:space="preserve"> and </w:t>
+                  </w:r>
+                  <w:r>
+                    <w:rPr>
+                      <w:rFonts w:eastAsiaTheme="minorEastAsia" w:hint="eastAsia"/>
+                      <w:lang w:eastAsia="ko-KR"/>
+                    </w:rPr>
+                    <w:t xml:space="preserve">by sharing a role of </w:t>
+                  </w:r>
+                  <w:r>
+                    <w:rPr>
+                      <w:rFonts w:eastAsiaTheme="minorEastAsia" w:hint="eastAsia"/>
+                      <w:lang w:eastAsia="ko-KR"/>
+                    </w:rPr>
+                    <w:t xml:space="preserve">mqtt connection and </w:t>
+                  </w:r>
+                  <w:r>
+                    <w:rPr>
+                      <w:rFonts w:eastAsiaTheme="minorEastAsia" w:hint="eastAsia"/>
+                      <w:lang w:eastAsia="ko-KR"/>
+                    </w:rPr>
+                    <w:t>wifi connection to enhance code readability and maintainability</w:t>
+                  </w:r>
+                  <w:r>
+                    <w:rPr>
+                      <w:rFonts w:eastAsiaTheme="minorEastAsia" w:hint="eastAsia"/>
+                      <w:lang w:eastAsia="ko-KR"/>
+                    </w:rPr>
+                    <w:t>.</w:t>
+                  </w:r>
                 </w:p>
                 <w:p>
                   <w:pPr>
@@ -4634,13 +5172,8 @@
                     <w:cnfStyle w:val="000000000000" w:firstRow="0" w:lastRow="0" w:firstColumn="0" w:lastColumn="0" w:oddVBand="0" w:evenVBand="0" w:oddHBand="0" w:evenHBand="0" w:firstRowFirstColumn="0" w:firstRowLastColumn="0" w:lastRowFirstColumn="0" w:lastRowLastColumn="0"/>
                   </w:pPr>
                   <w:r>
-                    <w:t xml:space="preserve">Update the </w:t>
-                  </w:r>
-                  <w:proofErr w:type="gramStart"/>
-                  <w:r>
-                    <w:t>feed</w:t>
-                  </w:r>
-                  <w:proofErr w:type="gramEnd"/>
+                    <w:t>Update the feed</w:t>
+                  </w:r>
                 </w:p>
                 <w:p>
                   <w:pPr>
@@ -5154,23 +5687,7 @@
                     <w:cnfStyle w:val="000000000000" w:firstRow="0" w:lastRow="0" w:firstColumn="0" w:lastColumn="0" w:oddVBand="0" w:evenVBand="0" w:oddHBand="0" w:evenHBand="0" w:firstRowFirstColumn="0" w:firstRowLastColumn="0" w:lastRowFirstColumn="0" w:lastRowLastColumn="0"/>
                   </w:pPr>
                   <w:r>
-                    <w:t xml:space="preserve">Save this video as AT2-T4-05-XXX.mp4 (mp4, </w:t>
-                  </w:r>
-                  <w:proofErr w:type="spellStart"/>
-                  <w:r>
-                    <w:t>vog</w:t>
-                  </w:r>
-                  <w:proofErr w:type="spellEnd"/>
-                  <w:r>
-                    <w:t xml:space="preserve">, </w:t>
-                  </w:r>
-                  <w:proofErr w:type="spellStart"/>
-                  <w:r>
-                    <w:t>avi</w:t>
-                  </w:r>
-                  <w:proofErr w:type="spellEnd"/>
-                  <w:r>
-                    <w:t xml:space="preserve"> or similar allowed). Replace XXX with your initials.</w:t>
+                    <w:t>Save this video as AT2-T4-05-XXX.mp4 (mp4, vog, avi or similar allowed). Replace XXX with your initials.</w:t>
                   </w:r>
                 </w:p>
                 <w:p>
@@ -5630,13 +6147,8 @@
                     <w:cnfStyle w:val="000000000000" w:firstRow="0" w:lastRow="0" w:firstColumn="0" w:lastColumn="0" w:oddVBand="0" w:evenVBand="0" w:oddHBand="0" w:evenHBand="0" w:firstRowFirstColumn="0" w:firstRowLastColumn="0" w:lastRowFirstColumn="0" w:lastRowLastColumn="0"/>
                   </w:pPr>
                   <w:r>
-                    <w:t xml:space="preserve">Open Blackboard, and locate the AT2 Portfolio Task 1 </w:t>
-                  </w:r>
-                  <w:proofErr w:type="gramStart"/>
-                  <w:r>
-                    <w:t>assessment</w:t>
-                  </w:r>
-                  <w:proofErr w:type="gramEnd"/>
+                    <w:t>Open Blackboard, and locate the AT2 Portfolio Task 1 assessment</w:t>
+                  </w:r>
                 </w:p>
                 <w:p>
                   <w:pPr>
@@ -5806,12 +6318,12 @@
     <w:p/>
     <w:p/>
     <w:sectPr>
-      <w:headerReference w:type="even" r:id="rId24"/>
-      <w:headerReference w:type="default" r:id="rId25"/>
-      <w:footerReference w:type="even" r:id="rId26"/>
-      <w:footerReference w:type="default" r:id="rId27"/>
-      <w:headerReference w:type="first" r:id="rId28"/>
-      <w:footerReference w:type="first" r:id="rId29"/>
+      <w:headerReference w:type="even" r:id="rId25"/>
+      <w:headerReference w:type="default" r:id="rId26"/>
+      <w:footerReference w:type="even" r:id="rId27"/>
+      <w:footerReference w:type="default" r:id="rId28"/>
+      <w:headerReference w:type="first" r:id="rId29"/>
+      <w:footerReference w:type="first" r:id="rId30"/>
       <w:pgSz w:w="11906" w:h="16838" w:code="9"/>
       <w:pgMar w:top="851" w:right="851" w:bottom="851" w:left="851" w:header="567" w:footer="342" w:gutter="0"/>
       <w:cols w:space="720"/>
@@ -9770,6 +10282,7 @@
   </w:compat>
   <w:rsids>
     <w:rsidRoot w:val="001C0F3D"/>
+    <w:rsid w:val="00071528"/>
     <w:rsid w:val="001C0F3D"/>
     <w:rsid w:val="00210D5D"/>
     <w:rsid w:val="002A7697"/>
@@ -9780,7 +10293,6 @@
     <w:rsid w:val="0089694B"/>
     <w:rsid w:val="009D6FA0"/>
     <w:rsid w:val="00C1214A"/>
-    <w:rsid w:val="00CE34D6"/>
   </w:rsids>
   <m:mathPr>
     <m:mathFont m:val="Cambria Math"/>

</xml_diff>